<commit_message>
Añadidos id de paquete de trabajo en lista de actividades
</commit_message>
<xml_diff>
--- a/docs/words/LISTA DE ACTIVIDADES_v1.0 .docx
+++ b/docs/words/LISTA DE ACTIVIDADES_v1.0 .docx
@@ -630,6 +630,15 @@
                 <w:lang w:val="es-PA"/>
               </w:rPr>
             </w:pPr>
+            <w:r>
+              <w:rPr>
+                <w:rFonts w:cs="Arial"/>
+                <w:b/>
+                <w:sz w:val="20"/>
+                <w:szCs w:val="20"/>
+              </w:rPr>
+              <w:t>I1.1</w:t>
+            </w:r>
           </w:p>
         </w:tc>
       </w:tr>
@@ -716,6 +725,15 @@
                 <w:lang w:val="es-PA"/>
               </w:rPr>
             </w:pPr>
+            <w:r>
+              <w:rPr>
+                <w:rFonts w:cs="Arial"/>
+                <w:b/>
+                <w:sz w:val="20"/>
+                <w:szCs w:val="20"/>
+              </w:rPr>
+              <w:t>I1.1</w:t>
+            </w:r>
           </w:p>
         </w:tc>
       </w:tr>
@@ -802,6 +820,15 @@
                 <w:lang w:val="es-PA"/>
               </w:rPr>
             </w:pPr>
+            <w:r>
+              <w:rPr>
+                <w:rFonts w:cs="Arial"/>
+                <w:b/>
+                <w:sz w:val="20"/>
+                <w:szCs w:val="20"/>
+              </w:rPr>
+              <w:t>I1.1</w:t>
+            </w:r>
           </w:p>
         </w:tc>
       </w:tr>
@@ -889,6 +916,15 @@
                 <w:lang w:val="es-PA"/>
               </w:rPr>
             </w:pPr>
+            <w:r>
+              <w:rPr>
+                <w:rFonts w:cs="Arial"/>
+                <w:b/>
+                <w:sz w:val="20"/>
+                <w:szCs w:val="20"/>
+              </w:rPr>
+              <w:t>P1.1</w:t>
+            </w:r>
           </w:p>
         </w:tc>
       </w:tr>
@@ -976,6 +1012,15 @@
                 <w:lang w:val="es-PA"/>
               </w:rPr>
             </w:pPr>
+            <w:r>
+              <w:rPr>
+                <w:rFonts w:cs="Arial"/>
+                <w:b/>
+                <w:sz w:val="20"/>
+                <w:szCs w:val="20"/>
+              </w:rPr>
+              <w:t>P1.1</w:t>
+            </w:r>
           </w:p>
         </w:tc>
       </w:tr>
@@ -1063,6 +1108,15 @@
                 <w:lang w:val="es-PA"/>
               </w:rPr>
             </w:pPr>
+            <w:r>
+              <w:rPr>
+                <w:rFonts w:cs="Arial"/>
+                <w:b/>
+                <w:sz w:val="20"/>
+                <w:szCs w:val="20"/>
+              </w:rPr>
+              <w:t>P1.1</w:t>
+            </w:r>
           </w:p>
         </w:tc>
       </w:tr>
@@ -1149,6 +1203,15 @@
                 <w:lang w:val="es-PA"/>
               </w:rPr>
             </w:pPr>
+            <w:r>
+              <w:rPr>
+                <w:rFonts w:cs="Arial"/>
+                <w:b/>
+                <w:sz w:val="20"/>
+                <w:szCs w:val="20"/>
+              </w:rPr>
+              <w:t>P1.1</w:t>
+            </w:r>
           </w:p>
         </w:tc>
       </w:tr>
@@ -1236,6 +1299,15 @@
                 <w:lang w:val="es-PA"/>
               </w:rPr>
             </w:pPr>
+            <w:r>
+              <w:rPr>
+                <w:rFonts w:cs="Arial"/>
+                <w:b/>
+                <w:sz w:val="20"/>
+                <w:szCs w:val="20"/>
+              </w:rPr>
+              <w:t>P1.1</w:t>
+            </w:r>
           </w:p>
         </w:tc>
       </w:tr>
@@ -1323,6 +1395,15 @@
                 <w:lang w:val="es-PA"/>
               </w:rPr>
             </w:pPr>
+            <w:r>
+              <w:rPr>
+                <w:rFonts w:cs="Arial"/>
+                <w:b/>
+                <w:sz w:val="20"/>
+                <w:szCs w:val="20"/>
+              </w:rPr>
+              <w:t>P1.2</w:t>
+            </w:r>
           </w:p>
         </w:tc>
       </w:tr>
@@ -1409,6 +1490,15 @@
                 <w:lang w:val="es-PA"/>
               </w:rPr>
             </w:pPr>
+            <w:r>
+              <w:rPr>
+                <w:rFonts w:cs="Arial"/>
+                <w:b/>
+                <w:sz w:val="20"/>
+                <w:szCs w:val="20"/>
+              </w:rPr>
+              <w:t>P1.2</w:t>
+            </w:r>
           </w:p>
         </w:tc>
       </w:tr>
@@ -1495,6 +1585,15 @@
                 <w:lang w:val="es-PA"/>
               </w:rPr>
             </w:pPr>
+            <w:r>
+              <w:rPr>
+                <w:rFonts w:cs="Arial"/>
+                <w:b/>
+                <w:sz w:val="20"/>
+                <w:szCs w:val="20"/>
+              </w:rPr>
+              <w:t>P1.2</w:t>
+            </w:r>
           </w:p>
         </w:tc>
       </w:tr>
@@ -1581,6 +1680,15 @@
                 <w:lang w:val="es-PA"/>
               </w:rPr>
             </w:pPr>
+            <w:r>
+              <w:rPr>
+                <w:rFonts w:cs="Arial"/>
+                <w:b/>
+                <w:sz w:val="20"/>
+                <w:szCs w:val="20"/>
+              </w:rPr>
+              <w:t>P1.2</w:t>
+            </w:r>
           </w:p>
         </w:tc>
       </w:tr>
@@ -1669,6 +1777,15 @@
                 <w:lang w:val="es-PA"/>
               </w:rPr>
             </w:pPr>
+            <w:r>
+              <w:rPr>
+                <w:rFonts w:cs="Arial"/>
+                <w:b/>
+                <w:sz w:val="20"/>
+                <w:szCs w:val="20"/>
+              </w:rPr>
+              <w:t>P1.3</w:t>
+            </w:r>
           </w:p>
         </w:tc>
       </w:tr>
@@ -1755,6 +1872,15 @@
                 <w:lang w:val="es-PA"/>
               </w:rPr>
             </w:pPr>
+            <w:r>
+              <w:rPr>
+                <w:rFonts w:cs="Arial"/>
+                <w:b/>
+                <w:sz w:val="20"/>
+                <w:szCs w:val="20"/>
+              </w:rPr>
+              <w:t>P1.3</w:t>
+            </w:r>
           </w:p>
         </w:tc>
       </w:tr>
@@ -1841,6 +1967,15 @@
                 <w:lang w:val="es-PA"/>
               </w:rPr>
             </w:pPr>
+            <w:r>
+              <w:rPr>
+                <w:rFonts w:cs="Arial"/>
+                <w:b/>
+                <w:sz w:val="20"/>
+                <w:szCs w:val="20"/>
+              </w:rPr>
+              <w:t>P1.3</w:t>
+            </w:r>
           </w:p>
         </w:tc>
       </w:tr>
@@ -1928,6 +2063,15 @@
                 <w:lang w:val="es-PA"/>
               </w:rPr>
             </w:pPr>
+            <w:r>
+              <w:rPr>
+                <w:rFonts w:cs="Arial"/>
+                <w:b/>
+                <w:sz w:val="20"/>
+                <w:szCs w:val="20"/>
+              </w:rPr>
+              <w:t>P1.3</w:t>
+            </w:r>
           </w:p>
         </w:tc>
       </w:tr>
@@ -2017,6 +2161,15 @@
                 <w:lang w:val="es-PA"/>
               </w:rPr>
             </w:pPr>
+            <w:r>
+              <w:rPr>
+                <w:rFonts w:cs="Arial"/>
+                <w:b/>
+                <w:sz w:val="20"/>
+                <w:szCs w:val="20"/>
+              </w:rPr>
+              <w:t>P1.3</w:t>
+            </w:r>
           </w:p>
         </w:tc>
       </w:tr>
@@ -2105,6 +2258,15 @@
                 <w:lang w:val="es-PA"/>
               </w:rPr>
             </w:pPr>
+            <w:r>
+              <w:rPr>
+                <w:rFonts w:cs="Arial"/>
+                <w:b/>
+                <w:sz w:val="20"/>
+                <w:szCs w:val="20"/>
+              </w:rPr>
+              <w:t>P1.3</w:t>
+            </w:r>
           </w:p>
         </w:tc>
       </w:tr>
@@ -2195,6 +2357,15 @@
                 <w:lang w:val="es-PA"/>
               </w:rPr>
             </w:pPr>
+            <w:r>
+              <w:rPr>
+                <w:rFonts w:cs="Arial"/>
+                <w:b/>
+                <w:sz w:val="20"/>
+                <w:szCs w:val="20"/>
+              </w:rPr>
+              <w:t>P1.3</w:t>
+            </w:r>
           </w:p>
         </w:tc>
       </w:tr>
@@ -2283,6 +2454,15 @@
                 <w:lang w:val="es-PA"/>
               </w:rPr>
             </w:pPr>
+            <w:r>
+              <w:rPr>
+                <w:rFonts w:cs="Arial"/>
+                <w:b/>
+                <w:sz w:val="20"/>
+                <w:szCs w:val="20"/>
+              </w:rPr>
+              <w:t>P1.3</w:t>
+            </w:r>
           </w:p>
         </w:tc>
       </w:tr>
@@ -2374,6 +2554,15 @@
                 <w:lang w:val="es-PA"/>
               </w:rPr>
             </w:pPr>
+            <w:r>
+              <w:rPr>
+                <w:rFonts w:cs="Arial"/>
+                <w:b/>
+                <w:sz w:val="20"/>
+                <w:szCs w:val="20"/>
+              </w:rPr>
+              <w:t>P1.4</w:t>
+            </w:r>
           </w:p>
         </w:tc>
       </w:tr>
@@ -2464,6 +2653,15 @@
                 <w:lang w:val="es-PA"/>
               </w:rPr>
             </w:pPr>
+            <w:r>
+              <w:rPr>
+                <w:rFonts w:cs="Arial"/>
+                <w:b/>
+                <w:sz w:val="20"/>
+                <w:szCs w:val="20"/>
+              </w:rPr>
+              <w:t>P1.4</w:t>
+            </w:r>
           </w:p>
         </w:tc>
       </w:tr>
@@ -2554,6 +2752,15 @@
                 <w:lang w:val="es-PA"/>
               </w:rPr>
             </w:pPr>
+            <w:r>
+              <w:rPr>
+                <w:rFonts w:cs="Arial"/>
+                <w:b/>
+                <w:sz w:val="20"/>
+                <w:szCs w:val="20"/>
+              </w:rPr>
+              <w:t>P1.4</w:t>
+            </w:r>
           </w:p>
         </w:tc>
       </w:tr>
@@ -2644,6 +2851,15 @@
                 <w:lang w:val="es-PA"/>
               </w:rPr>
             </w:pPr>
+            <w:r>
+              <w:rPr>
+                <w:rFonts w:cs="Arial"/>
+                <w:b/>
+                <w:sz w:val="20"/>
+                <w:szCs w:val="20"/>
+              </w:rPr>
+              <w:t>P1.4</w:t>
+            </w:r>
           </w:p>
         </w:tc>
       </w:tr>
@@ -2732,6 +2948,15 @@
                 <w:lang w:val="es-PA"/>
               </w:rPr>
             </w:pPr>
+            <w:r>
+              <w:rPr>
+                <w:rFonts w:cs="Arial"/>
+                <w:b/>
+                <w:sz w:val="20"/>
+                <w:szCs w:val="20"/>
+              </w:rPr>
+              <w:t>P1.4</w:t>
+            </w:r>
           </w:p>
         </w:tc>
       </w:tr>
@@ -2822,6 +3047,15 @@
                 <w:lang w:val="es-PA"/>
               </w:rPr>
             </w:pPr>
+            <w:r>
+              <w:rPr>
+                <w:rFonts w:cs="Arial"/>
+                <w:b/>
+                <w:sz w:val="20"/>
+                <w:szCs w:val="20"/>
+              </w:rPr>
+              <w:t>P1.4</w:t>
+            </w:r>
           </w:p>
         </w:tc>
       </w:tr>
@@ -2913,6 +3147,15 @@
                 <w:lang w:val="es-PA"/>
               </w:rPr>
             </w:pPr>
+            <w:r>
+              <w:rPr>
+                <w:rFonts w:cs="Arial"/>
+                <w:b/>
+                <w:sz w:val="20"/>
+                <w:szCs w:val="20"/>
+              </w:rPr>
+              <w:t>P1.5</w:t>
+            </w:r>
           </w:p>
         </w:tc>
       </w:tr>
@@ -3003,6 +3246,15 @@
                 <w:lang w:val="es-PA"/>
               </w:rPr>
             </w:pPr>
+            <w:r>
+              <w:rPr>
+                <w:rFonts w:cs="Arial"/>
+                <w:b/>
+                <w:sz w:val="20"/>
+                <w:szCs w:val="20"/>
+              </w:rPr>
+              <w:t>P1.5</w:t>
+            </w:r>
           </w:p>
         </w:tc>
       </w:tr>
@@ -3093,6 +3345,15 @@
                 <w:lang w:val="es-PA"/>
               </w:rPr>
             </w:pPr>
+            <w:r>
+              <w:rPr>
+                <w:rFonts w:cs="Arial"/>
+                <w:b/>
+                <w:sz w:val="20"/>
+                <w:szCs w:val="20"/>
+              </w:rPr>
+              <w:t>P1.5</w:t>
+            </w:r>
           </w:p>
         </w:tc>
       </w:tr>
@@ -3184,6 +3445,15 @@
                 <w:lang w:val="es-PA"/>
               </w:rPr>
             </w:pPr>
+            <w:r>
+              <w:rPr>
+                <w:rFonts w:cs="Arial"/>
+                <w:b/>
+                <w:sz w:val="20"/>
+                <w:szCs w:val="20"/>
+              </w:rPr>
+              <w:t>E1.1</w:t>
+            </w:r>
           </w:p>
         </w:tc>
       </w:tr>
@@ -3274,6 +3544,15 @@
                 <w:lang w:val="es-PA"/>
               </w:rPr>
             </w:pPr>
+            <w:r>
+              <w:rPr>
+                <w:rFonts w:cs="Arial"/>
+                <w:b/>
+                <w:sz w:val="20"/>
+                <w:szCs w:val="20"/>
+              </w:rPr>
+              <w:t>E1.1</w:t>
+            </w:r>
           </w:p>
         </w:tc>
       </w:tr>
@@ -3364,6 +3643,15 @@
                 <w:lang w:val="es-PA"/>
               </w:rPr>
             </w:pPr>
+            <w:r>
+              <w:rPr>
+                <w:rFonts w:cs="Arial"/>
+                <w:b/>
+                <w:sz w:val="20"/>
+                <w:szCs w:val="20"/>
+              </w:rPr>
+              <w:t>E1.1</w:t>
+            </w:r>
           </w:p>
         </w:tc>
       </w:tr>
@@ -3454,6 +3742,15 @@
                 <w:lang w:val="es-PA"/>
               </w:rPr>
             </w:pPr>
+            <w:r>
+              <w:rPr>
+                <w:rFonts w:cs="Arial"/>
+                <w:b/>
+                <w:sz w:val="20"/>
+                <w:szCs w:val="20"/>
+              </w:rPr>
+              <w:t>E1.1</w:t>
+            </w:r>
           </w:p>
         </w:tc>
       </w:tr>
@@ -3544,6 +3841,15 @@
                 <w:lang w:val="es-PA"/>
               </w:rPr>
             </w:pPr>
+            <w:r>
+              <w:rPr>
+                <w:rFonts w:cs="Arial"/>
+                <w:b/>
+                <w:sz w:val="20"/>
+                <w:szCs w:val="20"/>
+              </w:rPr>
+              <w:t>E1.1</w:t>
+            </w:r>
           </w:p>
         </w:tc>
       </w:tr>
@@ -3634,6 +3940,15 @@
                 <w:lang w:val="es-PA"/>
               </w:rPr>
             </w:pPr>
+            <w:r>
+              <w:rPr>
+                <w:rFonts w:cs="Arial"/>
+                <w:b/>
+                <w:sz w:val="20"/>
+                <w:szCs w:val="20"/>
+              </w:rPr>
+              <w:t>E1.1</w:t>
+            </w:r>
           </w:p>
         </w:tc>
       </w:tr>
@@ -3725,6 +4040,15 @@
                 <w:lang w:val="es-PA"/>
               </w:rPr>
             </w:pPr>
+            <w:r>
+              <w:rPr>
+                <w:rFonts w:cs="Arial"/>
+                <w:b/>
+                <w:sz w:val="20"/>
+                <w:szCs w:val="20"/>
+              </w:rPr>
+              <w:t>E1.1</w:t>
+            </w:r>
           </w:p>
         </w:tc>
       </w:tr>
@@ -3833,6 +4157,15 @@
                 <w:lang w:val="es-PA"/>
               </w:rPr>
             </w:pPr>
+            <w:r>
+              <w:rPr>
+                <w:rFonts w:cs="Arial"/>
+                <w:b/>
+                <w:sz w:val="20"/>
+                <w:szCs w:val="20"/>
+              </w:rPr>
+              <w:t>E1.1</w:t>
+            </w:r>
           </w:p>
         </w:tc>
       </w:tr>
@@ -3924,6 +4257,15 @@
                 <w:lang w:val="es-PA"/>
               </w:rPr>
             </w:pPr>
+            <w:r>
+              <w:rPr>
+                <w:rFonts w:cs="Arial"/>
+                <w:b/>
+                <w:sz w:val="20"/>
+                <w:szCs w:val="20"/>
+              </w:rPr>
+              <w:t>E1.2</w:t>
+            </w:r>
           </w:p>
         </w:tc>
       </w:tr>
@@ -4014,6 +4356,15 @@
                 <w:lang w:val="es-PA"/>
               </w:rPr>
             </w:pPr>
+            <w:r>
+              <w:rPr>
+                <w:rFonts w:cs="Arial"/>
+                <w:b/>
+                <w:sz w:val="20"/>
+                <w:szCs w:val="20"/>
+              </w:rPr>
+              <w:t>E1.2</w:t>
+            </w:r>
           </w:p>
         </w:tc>
       </w:tr>
@@ -4104,6 +4455,15 @@
                 <w:lang w:val="es-PA"/>
               </w:rPr>
             </w:pPr>
+            <w:r>
+              <w:rPr>
+                <w:rFonts w:cs="Arial"/>
+                <w:b/>
+                <w:sz w:val="20"/>
+                <w:szCs w:val="20"/>
+              </w:rPr>
+              <w:t>E1.2</w:t>
+            </w:r>
           </w:p>
         </w:tc>
       </w:tr>
@@ -4195,6 +4555,15 @@
                 <w:lang w:val="es-PA"/>
               </w:rPr>
             </w:pPr>
+            <w:r>
+              <w:rPr>
+                <w:rFonts w:cs="Arial"/>
+                <w:b/>
+                <w:sz w:val="20"/>
+                <w:szCs w:val="20"/>
+              </w:rPr>
+              <w:t>E1.3</w:t>
+            </w:r>
           </w:p>
         </w:tc>
       </w:tr>
@@ -4283,6 +4652,15 @@
                 <w:lang w:val="es-PA"/>
               </w:rPr>
             </w:pPr>
+            <w:r>
+              <w:rPr>
+                <w:rFonts w:cs="Arial"/>
+                <w:b/>
+                <w:sz w:val="20"/>
+                <w:szCs w:val="20"/>
+              </w:rPr>
+              <w:t>E1.3</w:t>
+            </w:r>
           </w:p>
         </w:tc>
       </w:tr>
@@ -4372,6 +4750,15 @@
                 <w:lang w:val="es-PA"/>
               </w:rPr>
             </w:pPr>
+            <w:r>
+              <w:rPr>
+                <w:rFonts w:cs="Arial"/>
+                <w:b/>
+                <w:sz w:val="20"/>
+                <w:szCs w:val="20"/>
+              </w:rPr>
+              <w:t>E2.1</w:t>
+            </w:r>
           </w:p>
         </w:tc>
       </w:tr>
@@ -4461,6 +4848,15 @@
                 <w:lang w:val="es-PA"/>
               </w:rPr>
             </w:pPr>
+            <w:r>
+              <w:rPr>
+                <w:rFonts w:cs="Arial"/>
+                <w:b/>
+                <w:sz w:val="20"/>
+                <w:szCs w:val="20"/>
+              </w:rPr>
+              <w:t>E2.1</w:t>
+            </w:r>
           </w:p>
         </w:tc>
       </w:tr>
@@ -4550,6 +4946,15 @@
                 <w:lang w:val="es-PA"/>
               </w:rPr>
             </w:pPr>
+            <w:r>
+              <w:rPr>
+                <w:rFonts w:cs="Arial"/>
+                <w:b/>
+                <w:sz w:val="20"/>
+                <w:szCs w:val="20"/>
+              </w:rPr>
+              <w:t>E2.1</w:t>
+            </w:r>
           </w:p>
         </w:tc>
       </w:tr>
@@ -4638,6 +5043,15 @@
                 <w:lang w:val="es-PA"/>
               </w:rPr>
             </w:pPr>
+            <w:r>
+              <w:rPr>
+                <w:rFonts w:cs="Arial"/>
+                <w:b/>
+                <w:sz w:val="20"/>
+                <w:szCs w:val="20"/>
+              </w:rPr>
+              <w:t>E2.1</w:t>
+            </w:r>
           </w:p>
         </w:tc>
       </w:tr>
@@ -4726,6 +5140,15 @@
                 <w:lang w:val="es-PA"/>
               </w:rPr>
             </w:pPr>
+            <w:r>
+              <w:rPr>
+                <w:rFonts w:cs="Arial"/>
+                <w:b/>
+                <w:sz w:val="20"/>
+                <w:szCs w:val="20"/>
+              </w:rPr>
+              <w:t>E2.1</w:t>
+            </w:r>
           </w:p>
         </w:tc>
       </w:tr>
@@ -4814,6 +5237,15 @@
                 <w:lang w:val="es-PA"/>
               </w:rPr>
             </w:pPr>
+            <w:r>
+              <w:rPr>
+                <w:rFonts w:cs="Arial"/>
+                <w:b/>
+                <w:sz w:val="20"/>
+                <w:szCs w:val="20"/>
+              </w:rPr>
+              <w:t>E2.1</w:t>
+            </w:r>
           </w:p>
         </w:tc>
       </w:tr>
@@ -4902,6 +5334,15 @@
                 <w:lang w:val="es-PA"/>
               </w:rPr>
             </w:pPr>
+            <w:r>
+              <w:rPr>
+                <w:rFonts w:cs="Arial"/>
+                <w:b/>
+                <w:sz w:val="20"/>
+                <w:szCs w:val="20"/>
+              </w:rPr>
+              <w:t>E2.1</w:t>
+            </w:r>
           </w:p>
         </w:tc>
       </w:tr>
@@ -4990,6 +5431,15 @@
                 <w:lang w:val="es-PA"/>
               </w:rPr>
             </w:pPr>
+            <w:r>
+              <w:rPr>
+                <w:rFonts w:cs="Arial"/>
+                <w:b/>
+                <w:sz w:val="20"/>
+                <w:szCs w:val="20"/>
+              </w:rPr>
+              <w:t>E2.1</w:t>
+            </w:r>
           </w:p>
         </w:tc>
       </w:tr>
@@ -5080,6 +5530,15 @@
                 <w:lang w:val="es-PA"/>
               </w:rPr>
             </w:pPr>
+            <w:r>
+              <w:rPr>
+                <w:rFonts w:cs="Arial"/>
+                <w:b/>
+                <w:sz w:val="20"/>
+                <w:szCs w:val="20"/>
+              </w:rPr>
+              <w:t>E2.1</w:t>
+            </w:r>
           </w:p>
         </w:tc>
       </w:tr>
@@ -5170,6 +5629,15 @@
                 <w:lang w:val="es-PA"/>
               </w:rPr>
             </w:pPr>
+            <w:r>
+              <w:rPr>
+                <w:rFonts w:cs="Arial"/>
+                <w:b/>
+                <w:sz w:val="20"/>
+                <w:szCs w:val="20"/>
+              </w:rPr>
+              <w:t>E2.1</w:t>
+            </w:r>
           </w:p>
         </w:tc>
       </w:tr>
@@ -5271,6 +5739,15 @@
                 <w:lang w:val="es-PA"/>
               </w:rPr>
             </w:pPr>
+            <w:r>
+              <w:rPr>
+                <w:rFonts w:cs="Arial"/>
+                <w:b/>
+                <w:sz w:val="20"/>
+                <w:szCs w:val="20"/>
+              </w:rPr>
+              <w:t>E2.2</w:t>
+            </w:r>
           </w:p>
         </w:tc>
       </w:tr>
@@ -5370,6 +5847,15 @@
                 <w:lang w:val="es-PA"/>
               </w:rPr>
             </w:pPr>
+            <w:r>
+              <w:rPr>
+                <w:rFonts w:cs="Arial"/>
+                <w:b/>
+                <w:sz w:val="20"/>
+                <w:szCs w:val="20"/>
+              </w:rPr>
+              <w:t>E2.2</w:t>
+            </w:r>
           </w:p>
         </w:tc>
       </w:tr>
@@ -5470,6 +5956,15 @@
                 <w:lang w:val="es-PA"/>
               </w:rPr>
             </w:pPr>
+            <w:r>
+              <w:rPr>
+                <w:rFonts w:cs="Arial"/>
+                <w:b/>
+                <w:sz w:val="20"/>
+                <w:szCs w:val="20"/>
+              </w:rPr>
+              <w:t>E2.2</w:t>
+            </w:r>
           </w:p>
         </w:tc>
       </w:tr>
@@ -5572,6 +6067,15 @@
                 <w:lang w:val="es-PA"/>
               </w:rPr>
             </w:pPr>
+            <w:r>
+              <w:rPr>
+                <w:rFonts w:cs="Arial"/>
+                <w:b/>
+                <w:sz w:val="20"/>
+                <w:szCs w:val="20"/>
+              </w:rPr>
+              <w:t>E2.3</w:t>
+            </w:r>
           </w:p>
         </w:tc>
       </w:tr>
@@ -5671,6 +6175,15 @@
                 <w:lang w:val="es-PA"/>
               </w:rPr>
             </w:pPr>
+            <w:r>
+              <w:rPr>
+                <w:rFonts w:cs="Arial"/>
+                <w:b/>
+                <w:sz w:val="20"/>
+                <w:szCs w:val="20"/>
+              </w:rPr>
+              <w:t>E2.3</w:t>
+            </w:r>
           </w:p>
         </w:tc>
       </w:tr>
@@ -5772,6 +6285,15 @@
                 <w:lang w:val="es-PA"/>
               </w:rPr>
             </w:pPr>
+            <w:r>
+              <w:rPr>
+                <w:rFonts w:cs="Arial"/>
+                <w:b/>
+                <w:sz w:val="20"/>
+                <w:szCs w:val="20"/>
+              </w:rPr>
+              <w:t>E3.1</w:t>
+            </w:r>
           </w:p>
         </w:tc>
       </w:tr>
@@ -5872,6 +6394,15 @@
                 <w:lang w:val="es-PA"/>
               </w:rPr>
             </w:pPr>
+            <w:r>
+              <w:rPr>
+                <w:rFonts w:cs="Arial"/>
+                <w:b/>
+                <w:sz w:val="20"/>
+                <w:szCs w:val="20"/>
+              </w:rPr>
+              <w:t>E3.1</w:t>
+            </w:r>
           </w:p>
         </w:tc>
       </w:tr>
@@ -5973,6 +6504,15 @@
                 <w:lang w:val="es-PA"/>
               </w:rPr>
             </w:pPr>
+            <w:r>
+              <w:rPr>
+                <w:rFonts w:cs="Arial"/>
+                <w:b/>
+                <w:sz w:val="20"/>
+                <w:szCs w:val="20"/>
+              </w:rPr>
+              <w:t>E3.1</w:t>
+            </w:r>
           </w:p>
         </w:tc>
       </w:tr>
@@ -6073,6 +6613,15 @@
                 <w:lang w:val="es-PA"/>
               </w:rPr>
             </w:pPr>
+            <w:r>
+              <w:rPr>
+                <w:rFonts w:cs="Arial"/>
+                <w:b/>
+                <w:sz w:val="20"/>
+                <w:szCs w:val="20"/>
+              </w:rPr>
+              <w:t>E3.1</w:t>
+            </w:r>
           </w:p>
         </w:tc>
       </w:tr>
@@ -6172,6 +6721,15 @@
                 <w:lang w:val="es-PA"/>
               </w:rPr>
             </w:pPr>
+            <w:r>
+              <w:rPr>
+                <w:rFonts w:cs="Arial"/>
+                <w:b/>
+                <w:sz w:val="20"/>
+                <w:szCs w:val="20"/>
+              </w:rPr>
+              <w:t>E3.1</w:t>
+            </w:r>
           </w:p>
         </w:tc>
       </w:tr>
@@ -6272,6 +6830,15 @@
                 <w:lang w:val="es-PA"/>
               </w:rPr>
             </w:pPr>
+            <w:r>
+              <w:rPr>
+                <w:rFonts w:cs="Arial"/>
+                <w:b/>
+                <w:sz w:val="20"/>
+                <w:szCs w:val="20"/>
+              </w:rPr>
+              <w:t>E3.1</w:t>
+            </w:r>
           </w:p>
         </w:tc>
       </w:tr>
@@ -6371,6 +6938,15 @@
                 <w:lang w:val="es-PA"/>
               </w:rPr>
             </w:pPr>
+            <w:r>
+              <w:rPr>
+                <w:rFonts w:cs="Arial"/>
+                <w:b/>
+                <w:sz w:val="20"/>
+                <w:szCs w:val="20"/>
+              </w:rPr>
+              <w:t>E3.1</w:t>
+            </w:r>
           </w:p>
         </w:tc>
       </w:tr>
@@ -6470,6 +7046,15 @@
                 <w:lang w:val="es-PA"/>
               </w:rPr>
             </w:pPr>
+            <w:r>
+              <w:rPr>
+                <w:rFonts w:cs="Arial"/>
+                <w:b/>
+                <w:sz w:val="20"/>
+                <w:szCs w:val="20"/>
+              </w:rPr>
+              <w:t>E3.1</w:t>
+            </w:r>
           </w:p>
         </w:tc>
       </w:tr>
@@ -6571,6 +7156,15 @@
                 <w:lang w:val="es-PA"/>
               </w:rPr>
             </w:pPr>
+            <w:r>
+              <w:rPr>
+                <w:rFonts w:cs="Arial"/>
+                <w:b/>
+                <w:sz w:val="20"/>
+                <w:szCs w:val="20"/>
+              </w:rPr>
+              <w:t>E3.2</w:t>
+            </w:r>
           </w:p>
         </w:tc>
       </w:tr>
@@ -6670,6 +7264,15 @@
                 <w:lang w:val="es-PA"/>
               </w:rPr>
             </w:pPr>
+            <w:r>
+              <w:rPr>
+                <w:rFonts w:cs="Arial"/>
+                <w:b/>
+                <w:sz w:val="20"/>
+                <w:szCs w:val="20"/>
+              </w:rPr>
+              <w:t>E3.2</w:t>
+            </w:r>
           </w:p>
         </w:tc>
       </w:tr>
@@ -6769,6 +7372,15 @@
                 <w:lang w:val="es-PA"/>
               </w:rPr>
             </w:pPr>
+            <w:r>
+              <w:rPr>
+                <w:rFonts w:cs="Arial"/>
+                <w:b/>
+                <w:sz w:val="20"/>
+                <w:szCs w:val="20"/>
+              </w:rPr>
+              <w:t>E3.2</w:t>
+            </w:r>
           </w:p>
         </w:tc>
       </w:tr>
@@ -6871,6 +7483,15 @@
                 <w:lang w:val="es-PA"/>
               </w:rPr>
             </w:pPr>
+            <w:r>
+              <w:rPr>
+                <w:rFonts w:cs="Arial"/>
+                <w:b/>
+                <w:sz w:val="20"/>
+                <w:szCs w:val="20"/>
+              </w:rPr>
+              <w:t>E3.3</w:t>
+            </w:r>
           </w:p>
         </w:tc>
       </w:tr>
@@ -6970,6 +7591,15 @@
                 <w:lang w:val="es-PA"/>
               </w:rPr>
             </w:pPr>
+            <w:r>
+              <w:rPr>
+                <w:rFonts w:cs="Arial"/>
+                <w:b/>
+                <w:sz w:val="20"/>
+                <w:szCs w:val="20"/>
+              </w:rPr>
+              <w:t>E3.3</w:t>
+            </w:r>
           </w:p>
         </w:tc>
       </w:tr>
@@ -7060,6 +7690,15 @@
                 <w:lang w:val="es-PA"/>
               </w:rPr>
             </w:pPr>
+            <w:r>
+              <w:rPr>
+                <w:rFonts w:cs="Arial"/>
+                <w:b/>
+                <w:sz w:val="20"/>
+                <w:szCs w:val="20"/>
+              </w:rPr>
+              <w:t>E3.3</w:t>
+            </w:r>
           </w:p>
         </w:tc>
       </w:tr>
@@ -7161,6 +7800,15 @@
                 <w:lang w:val="es-PA"/>
               </w:rPr>
             </w:pPr>
+            <w:r>
+              <w:rPr>
+                <w:rFonts w:cs="Arial"/>
+                <w:b/>
+                <w:sz w:val="20"/>
+                <w:szCs w:val="20"/>
+              </w:rPr>
+              <w:t>C1.1</w:t>
+            </w:r>
           </w:p>
         </w:tc>
       </w:tr>
@@ -7253,6 +7901,15 @@
                 <w:lang w:val="es-PA"/>
               </w:rPr>
             </w:pPr>
+            <w:r>
+              <w:rPr>
+                <w:rFonts w:cs="Arial"/>
+                <w:b/>
+                <w:sz w:val="20"/>
+                <w:szCs w:val="20"/>
+              </w:rPr>
+              <w:t>C1.1</w:t>
+            </w:r>
           </w:p>
         </w:tc>
       </w:tr>
@@ -7354,6 +8011,15 @@
                 <w:lang w:val="es-PA"/>
               </w:rPr>
             </w:pPr>
+            <w:r>
+              <w:rPr>
+                <w:rFonts w:cs="Arial"/>
+                <w:b/>
+                <w:sz w:val="20"/>
+                <w:szCs w:val="20"/>
+              </w:rPr>
+              <w:t>C2.1</w:t>
+            </w:r>
           </w:p>
         </w:tc>
       </w:tr>

</xml_diff>